<commit_message>
updated website with commented code
</commit_message>
<xml_diff>
--- a/tex/genetics/Rebuttal_MedCafe_2018.docx
+++ b/tex/genetics/Rebuttal_MedCafe_2018.docx
@@ -663,183 +663,63 @@
         <w:rPr>
           <w:rFonts w:ascii="Times New Roman" w:eastAsia="Times New Roman" w:hAnsi="Times New Roman" w:cs="Times New Roman"/>
         </w:rPr>
-        <w:t xml:space="preserve"> </w:t>
+        <w:t xml:space="preserve"> alleles in a sensitized background. We have also included information on direction and magnitude of expression changes. We have added a paragraph </w:t>
+      </w:r>
+      <w:r>
+        <w:rPr>
+          <w:rFonts w:ascii="Times New Roman" w:eastAsia="Times New Roman" w:hAnsi="Times New Roman" w:cs="Times New Roman"/>
+        </w:rPr>
+        <w:t xml:space="preserve">in the conclusion </w:t>
+      </w:r>
+      <w:r>
+        <w:rPr>
+          <w:rFonts w:ascii="Times New Roman" w:eastAsia="Times New Roman" w:hAnsi="Times New Roman" w:cs="Times New Roman"/>
+        </w:rPr>
+        <w:t xml:space="preserve">stressing the caveats in interpretation of the phenotypic classes. We have also added enrichment analyses to the phenotypic classes for greater biological meaning. </w:t>
+      </w:r>
+      <w:r>
+        <w:rPr>
+          <w:rFonts w:ascii="Times New Roman" w:eastAsia="Times New Roman" w:hAnsi="Times New Roman" w:cs="Times New Roman"/>
+        </w:rPr>
+        <w:t xml:space="preserve">Finally, the </w:t>
+      </w:r>
+      <w:proofErr w:type="spellStart"/>
+      <w:r>
+        <w:rPr>
+          <w:rFonts w:ascii="Times New Roman" w:eastAsia="Times New Roman" w:hAnsi="Times New Roman" w:cs="Times New Roman"/>
+          <w:i/>
+        </w:rPr>
+        <w:t>biorXiv</w:t>
+      </w:r>
+      <w:proofErr w:type="spellEnd"/>
+      <w:r>
+        <w:rPr>
+          <w:rFonts w:ascii="Times New Roman" w:eastAsia="Times New Roman" w:hAnsi="Times New Roman" w:cs="Times New Roman"/>
+        </w:rPr>
+        <w:t xml:space="preserve"> manuscript has since been published in</w:t>
+      </w:r>
+      <w:r>
+        <w:rPr>
+          <w:rFonts w:ascii="Times New Roman" w:eastAsia="Times New Roman" w:hAnsi="Times New Roman" w:cs="Times New Roman"/>
+          <w:i/>
+        </w:rPr>
+        <w:t xml:space="preserve"> PNAS</w:t>
+      </w:r>
+      <w:r>
+        <w:rPr>
+          <w:rFonts w:ascii="Times New Roman" w:eastAsia="Times New Roman" w:hAnsi="Times New Roman" w:cs="Times New Roman"/>
+        </w:rPr>
+        <w:t xml:space="preserve">, so we have updated </w:t>
+      </w:r>
+      <w:r>
+        <w:rPr>
+          <w:rFonts w:ascii="Times New Roman" w:eastAsia="Times New Roman" w:hAnsi="Times New Roman" w:cs="Times New Roman"/>
+        </w:rPr>
+        <w:t>the reference to reflect this.</w:t>
       </w:r>
       <w:bookmarkStart w:id="0" w:name="_GoBack"/>
       <w:bookmarkEnd w:id="0"/>
-      <w:r>
-        <w:rPr>
-          <w:rFonts w:ascii="Times New Roman" w:eastAsia="Times New Roman" w:hAnsi="Times New Roman" w:cs="Times New Roman"/>
-        </w:rPr>
-        <w:t xml:space="preserve">alleles in a sensitized background. We have also included information on direction and magnitude of expression changes. We have added a paragraph stressing the caveats in interpretation of the phenotypic classes. We have also added enrichment analyses to the phenotypic classes for greater biological meaning. </w:t>
-      </w:r>
-      <w:r>
-        <w:rPr>
-          <w:rFonts w:ascii="Times New Roman" w:eastAsia="Times New Roman" w:hAnsi="Times New Roman" w:cs="Times New Roman"/>
-        </w:rPr>
-        <w:t xml:space="preserve">Finally, the </w:t>
-      </w:r>
-      <w:proofErr w:type="spellStart"/>
-      <w:r>
-        <w:rPr>
-          <w:rFonts w:ascii="Times New Roman" w:eastAsia="Times New Roman" w:hAnsi="Times New Roman" w:cs="Times New Roman"/>
-          <w:i/>
-        </w:rPr>
-        <w:t>biorXiv</w:t>
-      </w:r>
-      <w:proofErr w:type="spellEnd"/>
-      <w:r>
-        <w:rPr>
-          <w:rFonts w:ascii="Times New Roman" w:eastAsia="Times New Roman" w:hAnsi="Times New Roman" w:cs="Times New Roman"/>
-        </w:rPr>
-        <w:t xml:space="preserve"> manuscript has since been published in</w:t>
-      </w:r>
-      <w:r>
-        <w:rPr>
-          <w:rFonts w:ascii="Times New Roman" w:eastAsia="Times New Roman" w:hAnsi="Times New Roman" w:cs="Times New Roman"/>
-          <w:i/>
-        </w:rPr>
-        <w:t xml:space="preserve"> PNAS</w:t>
-      </w:r>
-      <w:r>
-        <w:rPr>
-          <w:rFonts w:ascii="Times New Roman" w:eastAsia="Times New Roman" w:hAnsi="Times New Roman" w:cs="Times New Roman"/>
-        </w:rPr>
-        <w:t xml:space="preserve">, so we have updated </w:t>
-      </w:r>
-      <w:r>
-        <w:rPr>
-          <w:rFonts w:ascii="Times New Roman" w:eastAsia="Times New Roman" w:hAnsi="Times New Roman" w:cs="Times New Roman"/>
-        </w:rPr>
-        <w:t>the reference to reflect this.</w:t>
-      </w:r>
-    </w:p>
-    <w:p>
-      <w:pPr>
-        <w:rPr>
-          <w:rFonts w:ascii="Times New Roman" w:eastAsia="Times New Roman" w:hAnsi="Times New Roman" w:cs="Times New Roman"/>
-        </w:rPr>
-      </w:pPr>
-    </w:p>
-    <w:p>
-      <w:pPr>
-        <w:rPr>
-          <w:rFonts w:ascii="Times New Roman" w:eastAsia="Times New Roman" w:hAnsi="Times New Roman" w:cs="Times New Roman"/>
-        </w:rPr>
-      </w:pPr>
-    </w:p>
-    <w:p>
-      <w:pPr>
-        <w:rPr>
-          <w:rFonts w:ascii="Times New Roman" w:eastAsia="Times New Roman" w:hAnsi="Times New Roman" w:cs="Times New Roman"/>
-        </w:rPr>
-      </w:pPr>
-    </w:p>
-    <w:p>
-      <w:pPr>
-        <w:rPr>
-          <w:rFonts w:ascii="Times New Roman" w:eastAsia="Times New Roman" w:hAnsi="Times New Roman" w:cs="Times New Roman"/>
-        </w:rPr>
-      </w:pPr>
-      <w:r>
-        <w:rPr>
-          <w:rFonts w:ascii="Times New Roman" w:eastAsia="Times New Roman" w:hAnsi="Times New Roman" w:cs="Times New Roman"/>
-          <w:b/>
-        </w:rPr>
-        <w:t>Minor points</w:t>
-      </w:r>
-      <w:r>
-        <w:rPr>
-          <w:rFonts w:ascii="Times New Roman" w:eastAsia="Times New Roman" w:hAnsi="Times New Roman" w:cs="Times New Roman"/>
-        </w:rPr>
-        <w:t>:</w:t>
-      </w:r>
-    </w:p>
-    <w:p>
-      <w:pPr>
-        <w:rPr>
-          <w:rFonts w:ascii="Times New Roman" w:eastAsia="Times New Roman" w:hAnsi="Times New Roman" w:cs="Times New Roman"/>
-        </w:rPr>
-      </w:pPr>
-      <w:r>
-        <w:rPr>
-          <w:rFonts w:ascii="Times New Roman" w:eastAsia="Times New Roman" w:hAnsi="Times New Roman" w:cs="Times New Roman"/>
-        </w:rPr>
-        <w:t>- Line 171 – 183. What are the statistical tests that were performed? Can this information be made into a figure instead of listing it as a series of numbers</w:t>
-      </w:r>
-      <w:r>
-        <w:rPr>
-          <w:rFonts w:ascii="Times New Roman" w:eastAsia="Times New Roman" w:hAnsi="Times New Roman" w:cs="Times New Roman"/>
-        </w:rPr>
-        <w:t>?</w:t>
-      </w:r>
-    </w:p>
-    <w:p>
-      <w:pPr>
-        <w:rPr>
-          <w:rFonts w:ascii="Times New Roman" w:eastAsia="Times New Roman" w:hAnsi="Times New Roman" w:cs="Times New Roman"/>
-        </w:rPr>
-      </w:pPr>
-      <w:r>
-        <w:rPr>
-          <w:rFonts w:ascii="Times New Roman" w:eastAsia="Times New Roman" w:hAnsi="Times New Roman" w:cs="Times New Roman"/>
-        </w:rPr>
-        <w:t>- Line 263 – In the RNA-</w:t>
-      </w:r>
-      <w:proofErr w:type="spellStart"/>
-      <w:r>
-        <w:rPr>
-          <w:rFonts w:ascii="Times New Roman" w:eastAsia="Times New Roman" w:hAnsi="Times New Roman" w:cs="Times New Roman"/>
-        </w:rPr>
-        <w:t>seq</w:t>
-      </w:r>
-      <w:proofErr w:type="spellEnd"/>
-      <w:r>
-        <w:rPr>
-          <w:rFonts w:ascii="Times New Roman" w:eastAsia="Times New Roman" w:hAnsi="Times New Roman" w:cs="Times New Roman"/>
-        </w:rPr>
-        <w:t xml:space="preserve"> methods please briefly summarize the RNA extrac</w:t>
-      </w:r>
-      <w:r>
-        <w:rPr>
-          <w:rFonts w:ascii="Times New Roman" w:eastAsia="Times New Roman" w:hAnsi="Times New Roman" w:cs="Times New Roman"/>
-        </w:rPr>
-        <w:t>tion and sequencing.</w:t>
-      </w:r>
-    </w:p>
-    <w:p>
-      <w:pPr>
-        <w:rPr>
-          <w:rFonts w:ascii="Times New Roman" w:eastAsia="Times New Roman" w:hAnsi="Times New Roman" w:cs="Times New Roman"/>
-        </w:rPr>
-      </w:pPr>
-      <w:r>
-        <w:rPr>
-          <w:rFonts w:ascii="Times New Roman" w:eastAsia="Times New Roman" w:hAnsi="Times New Roman" w:cs="Times New Roman"/>
-        </w:rPr>
-        <w:t>- Line 279 – How were batc</w:t>
-      </w:r>
-      <w:r>
-        <w:rPr>
-          <w:rFonts w:ascii="Times New Roman" w:eastAsia="Times New Roman" w:hAnsi="Times New Roman" w:cs="Times New Roman"/>
-        </w:rPr>
-        <w:t>h effect adjustments performed?</w:t>
-      </w:r>
-    </w:p>
-    <w:p>
-      <w:pPr>
-        <w:rPr>
-          <w:rFonts w:ascii="Times New Roman" w:eastAsia="Times New Roman" w:hAnsi="Times New Roman" w:cs="Times New Roman"/>
-        </w:rPr>
-      </w:pPr>
-      <w:r>
-        <w:rPr>
-          <w:rFonts w:ascii="Times New Roman" w:eastAsia="Times New Roman" w:hAnsi="Times New Roman" w:cs="Times New Roman"/>
-        </w:rPr>
-        <w:t>- Figure 1 legend – “Protein sequence for dpy-22.” Should be… “Protein sequence of DPY-22.” - Figure 2 legend – “… in all three genotypes, so they we merged all classes…”</w:t>
-      </w:r>
-    </w:p>
-    <w:p/>
+    </w:p>
     <w:sectPr>
       <w:pgSz w:w="12240" w:h="15840"/>
       <w:pgMar w:top="1440" w:right="1440" w:bottom="1440" w:left="1440" w:header="720" w:footer="720" w:gutter="0"/>

</xml_diff>

<commit_message>
reviewer responses, round 2
</commit_message>
<xml_diff>
--- a/tex/genetics/Rebuttal_MedCafe_2018.docx
+++ b/tex/genetics/Rebuttal_MedCafe_2018.docx
@@ -12,7 +12,19 @@
         <w:rPr>
           <w:rFonts w:ascii="Times New Roman" w:eastAsia="Times New Roman" w:hAnsi="Times New Roman" w:cs="Times New Roman"/>
         </w:rPr>
-        <w:t>We would like to thank the reviewer for his thorough critique of our paper. Briefly, the reviewer raised four major points, which we have re-phrased here for brevity and clarity:</w:t>
+        <w:t xml:space="preserve">We would like to thank the reviewer for his </w:t>
+      </w:r>
+      <w:r>
+        <w:rPr>
+          <w:rFonts w:ascii="Times New Roman" w:eastAsia="Times New Roman" w:hAnsi="Times New Roman" w:cs="Times New Roman"/>
+        </w:rPr>
+        <w:t xml:space="preserve">or her </w:t>
+      </w:r>
+      <w:r>
+        <w:rPr>
+          <w:rFonts w:ascii="Times New Roman" w:eastAsia="Times New Roman" w:hAnsi="Times New Roman" w:cs="Times New Roman"/>
+        </w:rPr>
+        <w:t>thorough critique of our paper. Briefly, the reviewer raised four major points, which we have rephrased here for brevity and clarity:</w:t>
       </w:r>
     </w:p>
     <w:p>
@@ -160,7 +172,37 @@
         <w:rPr>
           <w:rFonts w:ascii="Times New Roman" w:eastAsia="Times New Roman" w:hAnsi="Times New Roman" w:cs="Times New Roman"/>
         </w:rPr>
-        <w:t xml:space="preserve"> through a major re-writing of the manuscript. The manuscript we submitted previously was extremely short; we have increased the length substantially to carefully explain each concept in detail. We have tried to be specific about the fact that “gene activity” refers to the combined effects of mRNA copy number, translational efficiency, protein stability, protein localization and protein activity (among other factors). Necessarily, this definition of  “gene activity” or “gene dosage” means that it can be impacted in many ways</w:t>
+        <w:t xml:space="preserve"> through a major rewriting of the manuscript</w:t>
+      </w:r>
+      <w:r>
+        <w:rPr>
+          <w:rFonts w:ascii="Times New Roman" w:eastAsia="Times New Roman" w:hAnsi="Times New Roman" w:cs="Times New Roman"/>
+        </w:rPr>
+        <w:t xml:space="preserve"> and the addition of </w:t>
+      </w:r>
+      <w:r>
+        <w:rPr>
+          <w:rFonts w:ascii="Times New Roman" w:eastAsia="Times New Roman" w:hAnsi="Times New Roman" w:cs="Times New Roman"/>
+        </w:rPr>
+        <w:t>5</w:t>
+      </w:r>
+      <w:r>
+        <w:rPr>
+          <w:rFonts w:ascii="Times New Roman" w:eastAsia="Times New Roman" w:hAnsi="Times New Roman" w:cs="Times New Roman"/>
+        </w:rPr>
+        <w:t xml:space="preserve"> figures</w:t>
+      </w:r>
+      <w:r>
+        <w:rPr>
+          <w:rFonts w:ascii="Times New Roman" w:eastAsia="Times New Roman" w:hAnsi="Times New Roman" w:cs="Times New Roman"/>
+        </w:rPr>
+        <w:t xml:space="preserve"> and 2 tables</w:t>
+      </w:r>
+      <w:r>
+        <w:rPr>
+          <w:rFonts w:ascii="Times New Roman" w:eastAsia="Times New Roman" w:hAnsi="Times New Roman" w:cs="Times New Roman"/>
+        </w:rPr>
+        <w:t>. The manuscript we submitted previously was extremely short; we have increased the length substantially to carefully explain each concept in detail. We have tried to be specific about the fact that “gene activity” refers to the combined effects of mRNA copy number, translational efficiency, protein stability, protein localization and protein activity (among other factors). Necessarily, this definition of “gene activity” or “gene dosage” means that it can be impacted in many ways</w:t>
       </w:r>
       <w:r>
         <w:rPr>
@@ -214,7 +256,15 @@
         <w:rPr>
           <w:rFonts w:ascii="Times New Roman" w:eastAsia="Times New Roman" w:hAnsi="Times New Roman" w:cs="Times New Roman"/>
         </w:rPr>
-        <w:t xml:space="preserve"> can be challenging and time-consuming to perform, and may not be feasible for all genes. In this sense, the genetic analysis of an allelic series should be seen as a valuable first step towards a thorough characterization of the </w:t>
+        <w:t xml:space="preserve"> can be challenging and time-consuming to perform, and may not be feasible for all genes. In this sense, the genetic an</w:t>
+      </w:r>
+      <w:bookmarkStart w:id="0" w:name="_GoBack"/>
+      <w:bookmarkEnd w:id="0"/>
+      <w:r>
+        <w:rPr>
+          <w:rFonts w:ascii="Times New Roman" w:eastAsia="Times New Roman" w:hAnsi="Times New Roman" w:cs="Times New Roman"/>
+        </w:rPr>
+        <w:t xml:space="preserve">alysis of an allelic series should be seen as a valuable first step towards a thorough characterization of the </w:t>
       </w:r>
       <w:r>
         <w:rPr>
@@ -226,7 +276,70 @@
         <w:rPr>
           <w:rFonts w:ascii="Times New Roman" w:eastAsia="Times New Roman" w:hAnsi="Times New Roman" w:cs="Times New Roman"/>
         </w:rPr>
-        <w:t xml:space="preserve">We have also tried to be explicit about what constitutes a functional region, and that functional regions could represent short motifs that confer localization (such as an NLS) or independently folding protein domains with complex biochemical activities (such as enzymatic functions). </w:t>
+        <w:t>We have also tried to be explicit about what constitutes a functional region, and that functional regions could represent short motifs that confer localization (such as an NLS) or independently folding protein domains with complex biochemical activities (such as enzymatic functions)</w:t>
+      </w:r>
+      <w:r>
+        <w:rPr>
+          <w:rFonts w:ascii="Times New Roman" w:eastAsia="Times New Roman" w:hAnsi="Times New Roman" w:cs="Times New Roman"/>
+        </w:rPr>
+        <w:t>, and we have added a sentence explaining</w:t>
+      </w:r>
+      <w:r>
+        <w:rPr>
+          <w:rFonts w:ascii="Times New Roman" w:eastAsia="Times New Roman" w:hAnsi="Times New Roman" w:cs="Times New Roman"/>
+        </w:rPr>
+        <w:t xml:space="preserve"> that our interpretation of functional regions is with regards to the protein, but that functional regions could also reflect impacts on RNA stability, translation or localization</w:t>
+      </w:r>
+      <w:r>
+        <w:rPr>
+          <w:rFonts w:ascii="Times New Roman" w:eastAsia="Times New Roman" w:hAnsi="Times New Roman" w:cs="Times New Roman"/>
+        </w:rPr>
+        <w:t>.</w:t>
+      </w:r>
+      <w:r>
+        <w:rPr>
+          <w:rFonts w:ascii="Times New Roman" w:eastAsia="Times New Roman" w:hAnsi="Times New Roman" w:cs="Times New Roman"/>
+        </w:rPr>
+        <w:t xml:space="preserve"> Finally, we have modified the manuscript to be </w:t>
+      </w:r>
+      <w:r>
+        <w:rPr>
+          <w:rFonts w:ascii="Times New Roman" w:eastAsia="Times New Roman" w:hAnsi="Times New Roman" w:cs="Times New Roman"/>
+        </w:rPr>
+        <w:t xml:space="preserve">in the appropriate format for </w:t>
+      </w:r>
+      <w:r>
+        <w:rPr>
+          <w:rFonts w:ascii="Times New Roman" w:eastAsia="Times New Roman" w:hAnsi="Times New Roman" w:cs="Times New Roman"/>
+          <w:i/>
+        </w:rPr>
+        <w:t>Genetics</w:t>
+      </w:r>
+      <w:r>
+        <w:rPr>
+          <w:rFonts w:ascii="Times New Roman" w:eastAsia="Times New Roman" w:hAnsi="Times New Roman" w:cs="Times New Roman"/>
+        </w:rPr>
+        <w:t>, both in terms of references and in layout.</w:t>
+      </w:r>
+      <w:r>
+        <w:rPr>
+          <w:rFonts w:ascii="Times New Roman" w:eastAsia="Times New Roman" w:hAnsi="Times New Roman" w:cs="Times New Roman"/>
+        </w:rPr>
+        <w:t xml:space="preserve"> We have also uploaded our supplementary data using </w:t>
+      </w:r>
+      <w:proofErr w:type="spellStart"/>
+      <w:r>
+        <w:rPr>
+          <w:rFonts w:ascii="Times New Roman" w:eastAsia="Times New Roman" w:hAnsi="Times New Roman" w:cs="Times New Roman"/>
+        </w:rPr>
+        <w:t>figshare</w:t>
+      </w:r>
+      <w:proofErr w:type="spellEnd"/>
+      <w:r>
+        <w:rPr>
+          <w:rFonts w:ascii="Times New Roman" w:eastAsia="Times New Roman" w:hAnsi="Times New Roman" w:cs="Times New Roman"/>
+        </w:rPr>
+        <w:t>.</w:t>
       </w:r>
     </w:p>
     <w:p>
@@ -300,6 +413,12 @@
         </w:rPr>
         <w:t xml:space="preserve"> </w:t>
       </w:r>
+      <w:r>
+        <w:rPr>
+          <w:rFonts w:ascii="Times New Roman" w:eastAsia="Times New Roman" w:hAnsi="Times New Roman" w:cs="Times New Roman"/>
+        </w:rPr>
+        <w:t xml:space="preserve">We do mention the use of unpublished wild-type controls used to infer batch effects. </w:t>
+      </w:r>
     </w:p>
     <w:p>
       <w:pPr>
@@ -393,7 +512,13 @@
         <w:rPr>
           <w:rFonts w:ascii="Times New Roman" w:eastAsia="Times New Roman" w:hAnsi="Times New Roman" w:cs="Times New Roman"/>
         </w:rPr>
-        <w:t xml:space="preserve">(loss of function of a </w:t>
+        <w:t xml:space="preserve">(loss of function of </w:t>
+      </w:r>
+      <w:r>
+        <w:rPr>
+          <w:rFonts w:ascii="Times New Roman" w:eastAsia="Times New Roman" w:hAnsi="Times New Roman" w:cs="Times New Roman"/>
+        </w:rPr>
+        <w:t xml:space="preserve">a </w:t>
       </w:r>
       <w:proofErr w:type="spellStart"/>
       <w:r>
@@ -407,7 +532,31 @@
         <w:rPr>
           <w:rFonts w:ascii="Times New Roman" w:eastAsia="Times New Roman" w:hAnsi="Times New Roman" w:cs="Times New Roman"/>
         </w:rPr>
-        <w:t xml:space="preserve"> gene). We used these mutants to define transcriptomic signatures of each pathways, then asked whether we could detect these signatures in the </w:t>
+        <w:t xml:space="preserve"> </w:t>
+      </w:r>
+      <w:r>
+        <w:rPr>
+          <w:rFonts w:ascii="Times New Roman" w:eastAsia="Times New Roman" w:hAnsi="Times New Roman" w:cs="Times New Roman"/>
+        </w:rPr>
+        <w:t xml:space="preserve">pathway </w:t>
+      </w:r>
+      <w:r>
+        <w:rPr>
+          <w:rFonts w:ascii="Times New Roman" w:eastAsia="Times New Roman" w:hAnsi="Times New Roman" w:cs="Times New Roman"/>
+        </w:rPr>
+        <w:t>gene</w:t>
+      </w:r>
+      <w:r>
+        <w:rPr>
+          <w:rFonts w:ascii="Times New Roman" w:eastAsia="Times New Roman" w:hAnsi="Times New Roman" w:cs="Times New Roman"/>
+        </w:rPr>
+        <w:t xml:space="preserve"> encoding a beta-catenin</w:t>
+      </w:r>
+      <w:r>
+        <w:rPr>
+          <w:rFonts w:ascii="Times New Roman" w:eastAsia="Times New Roman" w:hAnsi="Times New Roman" w:cs="Times New Roman"/>
+        </w:rPr>
+        <w:t xml:space="preserve">). We used these mutants to define transcriptomic signatures of each pathway, then asked whether we could detect these signatures in the </w:t>
       </w:r>
       <w:r>
         <w:rPr>
@@ -451,6 +600,7 @@
     </w:p>
     <w:p>
       <w:pPr>
+        <w:outlineLvl w:val="0"/>
         <w:rPr>
           <w:rFonts w:ascii="Times New Roman" w:eastAsia="Times New Roman" w:hAnsi="Times New Roman" w:cs="Times New Roman"/>
         </w:rPr>
@@ -532,6 +682,12 @@
         </w:rPr>
         <w:t xml:space="preserve"> sensitized background should be presented in the introduction</w:t>
       </w:r>
+      <w:r>
+        <w:rPr>
+          <w:rFonts w:ascii="Times New Roman" w:eastAsia="Times New Roman" w:hAnsi="Times New Roman" w:cs="Times New Roman"/>
+        </w:rPr>
+        <w:t>.</w:t>
+      </w:r>
     </w:p>
     <w:p>
       <w:pPr>
@@ -548,6 +704,7 @@
         <w:rPr>
           <w:rFonts w:ascii="Times New Roman" w:eastAsia="Times New Roman" w:hAnsi="Times New Roman" w:cs="Times New Roman"/>
         </w:rPr>
+        <w:lastRenderedPageBreak/>
         <w:t>Include information on the direction and magnitude of expression changes for the transcripts within each phenotypic class</w:t>
       </w:r>
       <w:r>
@@ -574,6 +731,12 @@
         </w:rPr>
         <w:t>Stress the caveats</w:t>
       </w:r>
+      <w:r>
+        <w:rPr>
+          <w:rFonts w:ascii="Times New Roman" w:eastAsia="Times New Roman" w:hAnsi="Times New Roman" w:cs="Times New Roman"/>
+        </w:rPr>
+        <w:t>.</w:t>
+      </w:r>
     </w:p>
     <w:p>
       <w:pPr>
@@ -592,6 +755,12 @@
         </w:rPr>
         <w:t>Ascribe biological meaning to classes</w:t>
       </w:r>
+      <w:r>
+        <w:rPr>
+          <w:rFonts w:ascii="Times New Roman" w:eastAsia="Times New Roman" w:hAnsi="Times New Roman" w:cs="Times New Roman"/>
+        </w:rPr>
+        <w:t>.</w:t>
+      </w:r>
     </w:p>
     <w:p>
       <w:pPr>
@@ -632,6 +801,12 @@
         </w:rPr>
         <w:t>manuscript</w:t>
       </w:r>
+      <w:r>
+        <w:rPr>
+          <w:rFonts w:ascii="Times New Roman" w:eastAsia="Times New Roman" w:hAnsi="Times New Roman" w:cs="Times New Roman"/>
+        </w:rPr>
+        <w:t>.</w:t>
+      </w:r>
     </w:p>
     <w:p>
       <w:pPr>
@@ -717,8 +892,13 @@
         </w:rPr>
         <w:t>the reference to reflect this.</w:t>
       </w:r>
-      <w:bookmarkStart w:id="0" w:name="_GoBack"/>
-      <w:bookmarkEnd w:id="0"/>
+    </w:p>
+    <w:p>
+      <w:pPr>
+        <w:rPr>
+          <w:rFonts w:ascii="Times New Roman" w:eastAsia="Times New Roman" w:hAnsi="Times New Roman" w:cs="Times New Roman"/>
+        </w:rPr>
+      </w:pPr>
     </w:p>
     <w:sectPr>
       <w:pgSz w:w="12240" w:h="15840"/>
@@ -1341,8 +1521,6 @@
     <w:lsdException w:name="List Table 7 Colorful Accent 6" w:uiPriority="52"/>
     <w:lsdException w:name="Mention" w:semiHidden="1" w:unhideWhenUsed="1"/>
     <w:lsdException w:name="Smart Hyperlink" w:semiHidden="1" w:unhideWhenUsed="1"/>
-    <w:lsdException w:name="Hashtag" w:semiHidden="1" w:unhideWhenUsed="1"/>
-    <w:lsdException w:name="Unresolved Mention" w:semiHidden="1" w:unhideWhenUsed="1"/>
   </w:latentStyles>
   <w:style w:type="paragraph" w:default="1" w:styleId="Normal">
     <w:name w:val="Normal"/>
@@ -1428,6 +1606,99 @@
       <w:contextualSpacing/>
     </w:pPr>
   </w:style>
+  <w:style w:type="paragraph" w:styleId="BalloonText">
+    <w:name w:val="Balloon Text"/>
+    <w:basedOn w:val="Normal"/>
+    <w:link w:val="BalloonTextChar"/>
+    <w:uiPriority w:val="99"/>
+    <w:semiHidden/>
+    <w:unhideWhenUsed/>
+    <w:rsid w:val="00684465"/>
+    <w:rPr>
+      <w:rFonts w:ascii="Lucida Grande" w:hAnsi="Lucida Grande" w:cs="Lucida Grande"/>
+      <w:sz w:val="18"/>
+      <w:szCs w:val="18"/>
+    </w:rPr>
+  </w:style>
+  <w:style w:type="character" w:customStyle="1" w:styleId="BalloonTextChar">
+    <w:name w:val="Balloon Text Char"/>
+    <w:basedOn w:val="DefaultParagraphFont"/>
+    <w:link w:val="BalloonText"/>
+    <w:uiPriority w:val="99"/>
+    <w:semiHidden/>
+    <w:rsid w:val="00684465"/>
+    <w:rPr>
+      <w:rFonts w:ascii="Lucida Grande" w:hAnsi="Lucida Grande" w:cs="Lucida Grande"/>
+      <w:sz w:val="18"/>
+      <w:szCs w:val="18"/>
+    </w:rPr>
+  </w:style>
+  <w:style w:type="character" w:styleId="CommentReference">
+    <w:name w:val="annotation reference"/>
+    <w:basedOn w:val="DefaultParagraphFont"/>
+    <w:uiPriority w:val="99"/>
+    <w:semiHidden/>
+    <w:unhideWhenUsed/>
+    <w:rsid w:val="00A5231D"/>
+    <w:rPr>
+      <w:sz w:val="18"/>
+      <w:szCs w:val="18"/>
+    </w:rPr>
+  </w:style>
+  <w:style w:type="paragraph" w:styleId="CommentText">
+    <w:name w:val="annotation text"/>
+    <w:basedOn w:val="Normal"/>
+    <w:link w:val="CommentTextChar"/>
+    <w:uiPriority w:val="99"/>
+    <w:semiHidden/>
+    <w:unhideWhenUsed/>
+    <w:rsid w:val="00A5231D"/>
+  </w:style>
+  <w:style w:type="character" w:customStyle="1" w:styleId="CommentTextChar">
+    <w:name w:val="Comment Text Char"/>
+    <w:basedOn w:val="DefaultParagraphFont"/>
+    <w:link w:val="CommentText"/>
+    <w:uiPriority w:val="99"/>
+    <w:semiHidden/>
+    <w:rsid w:val="00A5231D"/>
+  </w:style>
+  <w:style w:type="paragraph" w:styleId="CommentSubject">
+    <w:name w:val="annotation subject"/>
+    <w:basedOn w:val="CommentText"/>
+    <w:next w:val="CommentText"/>
+    <w:link w:val="CommentSubjectChar"/>
+    <w:uiPriority w:val="99"/>
+    <w:semiHidden/>
+    <w:unhideWhenUsed/>
+    <w:rsid w:val="00A5231D"/>
+    <w:rPr>
+      <w:b/>
+      <w:bCs/>
+      <w:sz w:val="20"/>
+      <w:szCs w:val="20"/>
+    </w:rPr>
+  </w:style>
+  <w:style w:type="character" w:customStyle="1" w:styleId="CommentSubjectChar">
+    <w:name w:val="Comment Subject Char"/>
+    <w:basedOn w:val="CommentTextChar"/>
+    <w:link w:val="CommentSubject"/>
+    <w:uiPriority w:val="99"/>
+    <w:semiHidden/>
+    <w:rsid w:val="00A5231D"/>
+    <w:rPr>
+      <w:b/>
+      <w:bCs/>
+      <w:sz w:val="20"/>
+      <w:szCs w:val="20"/>
+    </w:rPr>
+  </w:style>
+  <w:style w:type="paragraph" w:styleId="Revision">
+    <w:name w:val="Revision"/>
+    <w:hidden/>
+    <w:uiPriority w:val="99"/>
+    <w:semiHidden/>
+    <w:rsid w:val="00D02D8B"/>
+  </w:style>
 </w:styles>
 </file>
 
@@ -1474,7 +1745,7 @@
     </a:clrScheme>
     <a:fontScheme name="Office">
       <a:majorFont>
-        <a:latin typeface="Calibri Light" panose="020F0302020204030204"/>
+        <a:latin typeface="Calibri Light"/>
         <a:ea typeface=""/>
         <a:cs typeface=""/>
         <a:font script="Jpan" typeface="游ゴシック Light"/>
@@ -1526,7 +1797,7 @@
         <a:font script="Tfng" typeface="Ebrima"/>
       </a:majorFont>
       <a:minorFont>
-        <a:latin typeface="Calibri" panose="020F0502020204030204"/>
+        <a:latin typeface="Calibri"/>
         <a:ea typeface=""/>
         <a:cs typeface=""/>
         <a:font script="Jpan" typeface="游明朝"/>

</xml_diff>